<commit_message>
added some new models
</commit_message>
<xml_diff>
--- a/References.docx
+++ b/References.docx
@@ -16,31 +16,11 @@
         <w:rPr>
           <w:rStyle w:val="Hyperlink"/>
         </w:rPr>
-        <w:t>The Impac</w:t>
-      </w:r>
-      <w:r>
-        <w:rPr>
-          <w:rStyle w:val="Hyperlink"/>
-        </w:rPr>
-        <w:t>t</w:t>
-      </w:r>
-      <w:r>
-        <w:rPr>
-          <w:rStyle w:val="Hyperlink"/>
-        </w:rPr>
-        <w:t xml:space="preserve"> of Precipitation Regimes on Forest Fires in Yunnan Province, Southwest China - </w:t>
-      </w:r>
-      <w:proofErr w:type="spellStart"/>
-      <w:r>
-        <w:rPr>
-          <w:rStyle w:val="Hyperlink"/>
-        </w:rPr>
-        <w:t>PMC</w:t>
+        <w:t>The Impact of Precipitation Regimes on Forest Fires in Yunnan Province, Southwest China - PMC</w:t>
       </w:r>
       <w:r>
         <w:fldChar w:fldCharType="end"/>
       </w:r>
-      <w:proofErr w:type="spellEnd"/>
     </w:p>
     <w:p>
       <w:hyperlink r:id="rId6" w:history="1">
@@ -48,19 +28,7 @@
           <w:rPr>
             <w:rStyle w:val="Hyperlink"/>
           </w:rPr>
-          <w:t>How to Choose a Featu</w:t>
-        </w:r>
-        <w:r>
-          <w:rPr>
-            <w:rStyle w:val="Hyperlink"/>
-          </w:rPr>
-          <w:t>r</w:t>
-        </w:r>
-        <w:r>
-          <w:rPr>
-            <w:rStyle w:val="Hyperlink"/>
-          </w:rPr>
-          <w:t xml:space="preserve">e Selection Method </w:t>
+          <w:t xml:space="preserve">How to Choose a Feature Selection Method </w:t>
         </w:r>
         <w:proofErr w:type="gramStart"/>
         <w:r>
@@ -74,17 +42,9 @@
           <w:rPr>
             <w:rStyle w:val="Hyperlink"/>
           </w:rPr>
-          <w:t xml:space="preserve"> Machine Learning - </w:t>
-        </w:r>
-        <w:proofErr w:type="spellStart"/>
-        <w:r>
-          <w:rPr>
-            <w:rStyle w:val="Hyperlink"/>
-          </w:rPr>
-          <w:t>MachineLearningMastery.com</w:t>
+          <w:t xml:space="preserve"> Machine Learning - MachineLearningMastery.com</w:t>
         </w:r>
       </w:hyperlink>
-      <w:proofErr w:type="spellEnd"/>
     </w:p>
     <w:p>
       <w:hyperlink r:id="rId7" w:history="1">
@@ -96,13 +56,36 @@
         </w:r>
       </w:hyperlink>
     </w:p>
+    <w:p>
+      <w:hyperlink r:id="rId8" w:history="1">
+        <w:r>
+          <w:rPr>
+            <w:rStyle w:val="Hyperlink"/>
+          </w:rPr>
+          <w:t>nhess-23-429-2023</w:t>
+        </w:r>
+        <w:r>
+          <w:rPr>
+            <w:rStyle w:val="Hyperlink"/>
+          </w:rPr>
+          <w:t>.</w:t>
+        </w:r>
+        <w:r>
+          <w:rPr>
+            <w:rStyle w:val="Hyperlink"/>
+          </w:rPr>
+          <w:t>pdf</w:t>
+        </w:r>
+      </w:hyperlink>
+    </w:p>
+    <w:p/>
     <w:sectPr>
-      <w:headerReference w:type="even" r:id="rId8"/>
-      <w:headerReference w:type="default" r:id="rId9"/>
-      <w:footerReference w:type="even" r:id="rId10"/>
-      <w:footerReference w:type="default" r:id="rId11"/>
-      <w:headerReference w:type="first" r:id="rId12"/>
-      <w:footerReference w:type="first" r:id="rId13"/>
+      <w:headerReference w:type="even" r:id="rId9"/>
+      <w:headerReference w:type="default" r:id="rId10"/>
+      <w:footerReference w:type="even" r:id="rId11"/>
+      <w:footerReference w:type="default" r:id="rId12"/>
+      <w:headerReference w:type="first" r:id="rId13"/>
+      <w:footerReference w:type="first" r:id="rId14"/>
       <w:pgSz w:w="11906" w:h="16838"/>
       <w:pgMar w:top="1440" w:right="1440" w:bottom="1440" w:left="1440" w:header="708" w:footer="708" w:gutter="0"/>
       <w:cols w:space="708"/>
@@ -1533,4 +1516,10 @@
     </a:ext>
   </a:extLst>
 </a:theme>
+</file>
+
+<file path=docMetadata/LabelInfo.xml><?xml version="1.0" encoding="utf-8"?>
+<clbl:labelList xmlns:clbl="http://schemas.microsoft.com/office/2020/mipLabelMetadata">
+  <clbl:label id="{d6fa6db5-9f3a-4c93-9e38-61059ee07e95}" enabled="1" method="Standard" siteId="{4e8d09f7-cc79-4ccb-9149-a4238dd17422}" contentBits="0" removed="0"/>
+</clbl:labelList>
 </file>
</xml_diff>